<commit_message>
Phase 3 file added
</commit_message>
<xml_diff>
--- a/Phase3_Bed_Management.docx
+++ b/Phase3_Bed_Management.docx
@@ -472,18 +472,7 @@
         <w:fldChar w:fldCharType="end"/>
       </w:r>
       <w:r>
-        <w:t xml:space="preserve"> </w:t>
-      </w:r>
-      <w:r>
-        <w:t xml:space="preserve">Attempting to accomplish a function that our system would give manually could take a long time. If no predefined module is provided, allocating beds for the </w:t>
-      </w:r>
-      <w:proofErr w:type="gramStart"/>
-      <w:r>
-        <w:t>patient</w:t>
-      </w:r>
-      <w:proofErr w:type="gramEnd"/>
-      <w:r>
-        <w:t xml:space="preserve"> and performing health analyses for intervals of one week, one month, three months, and six months, for example, might take roughly thirty minutes. Our technology, on the other hand, would do the identical operation in a couple of seconds with a single button press.</w:t>
+        <w:t xml:space="preserve"> Attempting to accomplish a function that our system would give manually could take a long time. If no predefined module is provided, allocating beds for the patient and performing health analyses for intervals of one week, one month, three months, and six months, for example, might take roughly thirty minutes. Our technology, on the other hand, would do the identical operation in a couple of seconds with a single button press.</w:t>
       </w:r>
     </w:p>
     <w:p>
@@ -867,13 +856,8 @@
         <w:ind w:left="360" w:hanging="274"/>
         <w:contextualSpacing w:val="0"/>
       </w:pPr>
-      <w:proofErr w:type="gramStart"/>
-      <w:r>
-        <w:t>All of</w:t>
-      </w:r>
-      <w:proofErr w:type="gramEnd"/>
-      <w:r>
-        <w:t xml:space="preserve"> the patient's medical, bed, and personal information is entered into files. Follow-up appointments and referral information are also included in the inputs.</w:t>
+      <w:r>
+        <w:t>All of the patient's medical, bed, and personal information is entered into files. Follow-up appointments and referral information are also included in the inputs.</w:t>
       </w:r>
     </w:p>
     <w:p>
@@ -930,15 +914,7 @@
         <w:contextualSpacing w:val="0"/>
       </w:pPr>
       <w:r>
-        <w:t xml:space="preserve">The hospital staff </w:t>
-      </w:r>
-      <w:proofErr w:type="gramStart"/>
-      <w:r>
-        <w:t>is in charge of</w:t>
-      </w:r>
-      <w:proofErr w:type="gramEnd"/>
-      <w:r>
-        <w:t xml:space="preserve"> assigning a bed to the patient, collecting personal information, monitoring follow-ups, and handling referrals.</w:t>
+        <w:t>The hospital staff is in charge of assigning a bed to the patient, collecting personal information, monitoring follow-ups, and handling referrals.</w:t>
       </w:r>
     </w:p>
     <w:p>
@@ -957,21 +933,7 @@
         <w:rPr>
           <w:color w:val="000000" w:themeColor="text1"/>
         </w:rPr>
-        <w:t xml:space="preserve">Clinicians </w:t>
-      </w:r>
-      <w:proofErr w:type="gramStart"/>
-      <w:r>
-        <w:rPr>
-          <w:color w:val="000000" w:themeColor="text1"/>
-        </w:rPr>
-        <w:t>are in charge of</w:t>
-      </w:r>
-      <w:proofErr w:type="gramEnd"/>
-      <w:r>
-        <w:rPr>
-          <w:color w:val="000000" w:themeColor="text1"/>
-        </w:rPr>
-        <w:t xml:space="preserve"> patient records, analysis of patient progress, and therapy prescriptions.</w:t>
+        <w:t>Clinicians are in charge of patient records, analysis of patient progress, and therapy prescriptions.</w:t>
       </w:r>
     </w:p>
     <w:p>
@@ -3434,13 +3396,7 @@
                         <w:txbxContent>
                           <w:p>
                             <w:r>
-                              <w:t xml:space="preserve">Generate </w:t>
-                            </w:r>
-                            <w:r>
-                              <w:t xml:space="preserve">Bed </w:t>
-                            </w:r>
-                            <w:r>
-                              <w:t>Report</w:t>
+                              <w:t>Generate Bed Report</w:t>
                             </w:r>
                           </w:p>
                         </w:txbxContent>
@@ -5190,10 +5146,7 @@
                         <w:txbxContent>
                           <w:p>
                             <w:r>
-                              <w:t>Login</w:t>
-                            </w:r>
-                            <w:r>
-                              <w:t xml:space="preserve"> Management</w:t>
+                              <w:t>Login Management</w:t>
                             </w:r>
                           </w:p>
                         </w:txbxContent>
@@ -5864,10 +5817,7 @@
                         <w:txbxContent>
                           <w:p>
                             <w:r>
-                              <w:t xml:space="preserve">Manage </w:t>
-                            </w:r>
-                            <w:r>
-                              <w:t>Hospital Details</w:t>
+                              <w:t>Manage Hospital Details</w:t>
                             </w:r>
                           </w:p>
                         </w:txbxContent>
@@ -6604,10 +6554,7 @@
                         <w:txbxContent>
                           <w:p>
                             <w:r>
-                              <w:t>Modules</w:t>
-                            </w:r>
-                            <w:r>
-                              <w:t xml:space="preserve"> System</w:t>
+                              <w:t>Modules System</w:t>
                             </w:r>
                           </w:p>
                         </w:txbxContent>
@@ -7786,13 +7733,7 @@
                         <w:txbxContent>
                           <w:p>
                             <w:r>
-                              <w:t xml:space="preserve">Manage </w:t>
-                            </w:r>
-                            <w:r>
-                              <w:t>Doctor</w:t>
-                            </w:r>
-                            <w:r>
-                              <w:t xml:space="preserve"> Details</w:t>
+                              <w:t>Manage Doctor Details</w:t>
                             </w:r>
                           </w:p>
                         </w:txbxContent>
@@ -8007,13 +7948,7 @@
                         <w:txbxContent>
                           <w:p>
                             <w:r>
-                              <w:t xml:space="preserve">Manage </w:t>
-                            </w:r>
-                            <w:r>
-                              <w:t>Bed</w:t>
-                            </w:r>
-                            <w:r>
-                              <w:t xml:space="preserve"> Details</w:t>
+                              <w:t>Manage Bed Details</w:t>
                             </w:r>
                           </w:p>
                         </w:txbxContent>
@@ -8352,10 +8287,7 @@
                         <w:txbxContent>
                           <w:p>
                             <w:r>
-                              <w:t xml:space="preserve">Manage </w:t>
-                            </w:r>
-                            <w:r>
-                              <w:t>R</w:t>
+                              <w:t>Manage R</w:t>
                             </w:r>
                             <w:r>
                               <w:t>e</w:t>
@@ -8686,10 +8618,7 @@
                         <w:txbxContent>
                           <w:p>
                             <w:r>
-                              <w:t xml:space="preserve">Manage </w:t>
-                            </w:r>
-                            <w:r>
-                              <w:t>User’s Role</w:t>
+                              <w:t>Manage User’s Role</w:t>
                             </w:r>
                           </w:p>
                         </w:txbxContent>
@@ -9054,15 +8983,7 @@
         <w:ind w:left="360"/>
       </w:pPr>
       <w:r>
-        <w:t xml:space="preserve">Any of the generic Commercial Off-The-Shelf systems is currently the closest system to the Hospital Bed Management system. These systems </w:t>
-      </w:r>
-      <w:proofErr w:type="gramStart"/>
-      <w:r>
-        <w:t>are located in</w:t>
-      </w:r>
-      <w:proofErr w:type="gramEnd"/>
-      <w:r>
-        <w:t xml:space="preserve"> the hospital bed management services facility.</w:t>
+        <w:t>Any of the generic Commercial Off-The-Shelf systems is currently the closest system to the Hospital Bed Management system. These systems are located in the hospital bed management services facility.</w:t>
       </w:r>
     </w:p>
     <w:p>
@@ -10369,13 +10290,7 @@
         <w:ind w:firstLine="270"/>
       </w:pPr>
       <w:r>
-        <w:t xml:space="preserve">The </w:t>
-      </w:r>
-      <w:r>
-        <w:t>Cause-and-Effect</w:t>
-      </w:r>
-      <w:r>
-        <w:t xml:space="preserve"> Analysis, as well as System Improvement Objectives, are summarized in the graph below. We looked at commercial off-the-shelf systems to see what functions they supply because there is no system like the one Hospital Bed Management System is meant to be. The study that follows is based on a patchwork of systems that all work together to execute a function. All referrals and follow-ups will be centralized on one system using the Hospital Bed Management System.</w:t>
+        <w:t>The Cause-and-Effect Analysis, as well as System Improvement Objectives, are summarized in the graph below. We looked at commercial off-the-shelf systems to see what functions they supply because there is no system like the one Hospital Bed Management System is meant to be. The study that follows is based on a patchwork of systems that all work together to execute a function. All referrals and follow-ups will be centralized on one system using the Hospital Bed Management System.</w:t>
       </w:r>
     </w:p>
     <w:tbl>
@@ -11843,7 +11758,10 @@
         <w:spacing w:after="120"/>
       </w:pPr>
       <w:r>
-        <w:t>By May 15, 2022, the Hospital Bed Management system will be analyzed and designed. This allows you around three months to make sure the new system meets all design requirements. In two months after the design, the system will be developed. The system will provide a pre-determined routine with weekly, monthly, three-month, and six-month intervals. If new applications are added that require various reporting intervals, this becomes a problem.</w:t>
+        <w:t>T</w:t>
+      </w:r>
+      <w:r>
+        <w:t>he Hospital Bed Management system will be analyzed and designed. This allows you around three months to make sure the new system meets all design requirements. In two months after the design, the system will be developed. The system will provide a pre-determined routine with weekly, monthly, three-month, and six-month intervals. If new applications are added that require various reporting intervals, this becomes a problem.</w:t>
       </w:r>
     </w:p>
     <w:p>
@@ -11909,21 +11827,7 @@
         <w:rPr>
           <w:color w:val="000000" w:themeColor="text1"/>
         </w:rPr>
-        <w:t xml:space="preserve">The system is only accessible and usable by the Hospitals' management staff. The hospital </w:t>
-      </w:r>
-      <w:proofErr w:type="gramStart"/>
-      <w:r>
-        <w:rPr>
-          <w:color w:val="000000" w:themeColor="text1"/>
-        </w:rPr>
-        <w:t>is in charge of</w:t>
-      </w:r>
-      <w:proofErr w:type="gramEnd"/>
-      <w:r>
-        <w:rPr>
-          <w:color w:val="000000" w:themeColor="text1"/>
-        </w:rPr>
-        <w:t xml:space="preserve"> giving approval to the system. The hospital is responsible for ensuring that the system is not accessed by a third party using stolen credentials. During and after the development process, the hospital is also responsible for ensuring that the system is functionally acceptable. During and after the development period, the hospital must confirm that the system is completely HIPPA compliant.</w:t>
+        <w:t>The system is only accessible and usable by the Hospitals' management staff. The hospital is in charge of giving approval to the system. The hospital is responsible for ensuring that the system is not accessed by a third party using stolen credentials. During and after the development process, the hospital is also responsible for ensuring that the system is functionally acceptable. During and after the development period, the hospital must confirm that the system is completely HIPPA compliant.</w:t>
       </w:r>
     </w:p>
     <w:p>

</xml_diff>